<commit_message>
Examen completado al 100%
</commit_message>
<xml_diff>
--- a/PLANTILLA_ EXAMEN.docx
+++ b/PLANTILLA_ EXAMEN.docx
@@ -414,7 +414,7 @@
                   <w14:bevel/>
                 </w14:textOutline>
               </w:rPr>
-              <w:t xml:space="preserve">UF1844 </w:t>
+              <w:t>UF1844</w:t>
             </w:r>
           </w:p>
           <w:p>
@@ -765,15 +765,8 @@
       </w:pPr>
       <w:r>
         <w:rPr>
-          <w:rFonts w:cs="Arial Unicode MS"/>
-          <w:color w:val="000000"/>
-          <w:sz w:val="22"/>
-          <w:szCs w:val="22"/>
-          <w14:textOutline w14:w="0" w14:cap="flat" w14:cmpd="sng" w14:algn="ctr">
-            <w14:noFill/>
-            <w14:prstDash w14:val="solid"/>
-            <w14:bevel/>
-          </w14:textOutline>
+          <w:b/>
+          <w:bCs/>
         </w:rPr>
       </w:r>
     </w:p>
@@ -1044,22 +1037,28 @@
         </w:rPr>
       </w:pPr>
       <w:r>
-        <w:rPr/>
-      </w:r>
-      <w:r>
-        <w:br w:type="page"/>
-      </w:r>
-    </w:p>
-    <w:p>
-      <w:pPr>
-        <w:pStyle w:val="Cuerpodetexto"/>
         <w:rPr>
           <w:sz w:val="28"/>
           <w:szCs w:val="28"/>
         </w:rPr>
-      </w:pPr>
-      <w:r>
-        <w:rPr/>
+      </w:r>
+      <w:r>
+        <w:br w:type="page"/>
+      </w:r>
+    </w:p>
+    <w:p>
+      <w:pPr>
+        <w:pStyle w:val="Cuerpodetexto"/>
+        <w:rPr>
+          <w:sz w:val="28"/>
+          <w:szCs w:val="28"/>
+        </w:rPr>
+      </w:pPr>
+      <w:r>
+        <w:rPr>
+          <w:sz w:val="28"/>
+          <w:szCs w:val="28"/>
+        </w:rPr>
       </w:r>
     </w:p>
     <w:p>
@@ -1098,43 +1097,7 @@
           <w:sz w:val="28"/>
           <w:szCs w:val="28"/>
         </w:rPr>
-        <w:t>var/www/</w:t>
-      </w:r>
-      <w:r>
-        <w:rPr>
-          <w:b/>
-          <w:bCs/>
-          <w:sz w:val="28"/>
-          <w:szCs w:val="28"/>
-        </w:rPr>
-        <w:t>html/examen</w:t>
-      </w:r>
-      <w:r>
-        <w:rPr>
-          <w:b/>
-          <w:bCs/>
-          <w:sz w:val="28"/>
-          <w:szCs w:val="28"/>
-        </w:rPr>
-        <w:t>/</w:t>
-      </w:r>
-      <w:r>
-        <w:rPr>
-          <w:b/>
-          <w:bCs/>
-          <w:sz w:val="28"/>
-          <w:szCs w:val="28"/>
-        </w:rPr>
-        <w:t>1/</w:t>
-      </w:r>
-      <w:r>
-        <w:rPr>
-          <w:b/>
-          <w:bCs/>
-          <w:sz w:val="28"/>
-          <w:szCs w:val="28"/>
-        </w:rPr>
-        <w:t xml:space="preserve">index.html </w:t>
+        <w:t xml:space="preserve">var/www/html/examen/1/index.html </w:t>
       </w:r>
       <w:r>
         <w:rPr>
@@ -1148,7 +1111,7 @@
       <w:tblPr>
         <w:tblW w:w="10629" w:type="dxa"/>
         <w:jc w:val="left"/>
-        <w:tblInd w:w="-36" w:type="dxa"/>
+        <w:tblInd w:w="-37" w:type="dxa"/>
         <w:tblLayout w:type="fixed"/>
         <w:tblCellMar>
           <w:top w:w="57" w:type="dxa"/>
@@ -1175,6 +1138,7 @@
           <w:p>
             <w:pPr>
               <w:pStyle w:val="Textopreformateado"/>
+              <w:widowControl w:val="false"/>
               <w:rPr>
                 <w:rFonts w:ascii="DejaVu Sans Mono" w:hAnsi="DejaVu Sans Mono" w:cs="Ubuntu;Times New Roman"/>
                 <w:color w:val="000000"/>
@@ -1220,6 +1184,7 @@
           <w:p>
             <w:pPr>
               <w:pStyle w:val="Textopreformateado"/>
+              <w:widowControl w:val="false"/>
               <w:rPr>
                 <w:rFonts w:ascii="DejaVu Sans Mono" w:hAnsi="DejaVu Sans Mono"/>
                 <w:color w:val="000000"/>
@@ -1254,6 +1219,7 @@
           <w:p>
             <w:pPr>
               <w:pStyle w:val="Textopreformateado"/>
+              <w:widowControl w:val="false"/>
               <w:rPr>
                 <w:color w:val="000000"/>
               </w:rPr>
@@ -1293,6 +1259,7 @@
           <w:p>
             <w:pPr>
               <w:pStyle w:val="Textopreformateado"/>
+              <w:widowControl w:val="false"/>
               <w:rPr>
                 <w:color w:val="000000"/>
               </w:rPr>
@@ -1364,6 +1331,7 @@
           <w:p>
             <w:pPr>
               <w:pStyle w:val="Textopreformateado"/>
+              <w:widowControl w:val="false"/>
               <w:rPr>
                 <w:color w:val="000000"/>
               </w:rPr>
@@ -1421,6 +1389,7 @@
           <w:p>
             <w:pPr>
               <w:pStyle w:val="Textopreformateado"/>
+              <w:widowControl w:val="false"/>
               <w:rPr>
                 <w:color w:val="000000"/>
               </w:rPr>
@@ -1496,6 +1465,7 @@
           <w:p>
             <w:pPr>
               <w:pStyle w:val="Textopreformateado"/>
+              <w:widowControl w:val="false"/>
               <w:rPr>
                 <w:color w:val="000000"/>
               </w:rPr>
@@ -1535,6 +1505,7 @@
           <w:p>
             <w:pPr>
               <w:pStyle w:val="Textopreformateado"/>
+              <w:widowControl w:val="false"/>
               <w:rPr>
                 <w:color w:val="000000"/>
               </w:rPr>
@@ -1574,6 +1545,7 @@
           <w:p>
             <w:pPr>
               <w:pStyle w:val="Textopreformateado"/>
+              <w:widowControl w:val="false"/>
               <w:rPr>
                 <w:color w:val="000000"/>
               </w:rPr>
@@ -1645,6 +1617,7 @@
           <w:p>
             <w:pPr>
               <w:pStyle w:val="Textopreformateado"/>
+              <w:widowControl w:val="false"/>
               <w:rPr>
                 <w:color w:val="000000"/>
               </w:rPr>
@@ -1668,6 +1641,7 @@
           <w:p>
             <w:pPr>
               <w:pStyle w:val="Textopreformateado"/>
+              <w:widowControl w:val="false"/>
               <w:rPr>
                 <w:color w:val="000000"/>
               </w:rPr>
@@ -1715,6 +1689,7 @@
           <w:p>
             <w:pPr>
               <w:pStyle w:val="Textopreformateado"/>
+              <w:widowControl w:val="false"/>
               <w:rPr>
                 <w:color w:val="000000"/>
               </w:rPr>
@@ -1773,6 +1748,7 @@
           <w:p>
             <w:pPr>
               <w:pStyle w:val="Textopreformateado"/>
+              <w:widowControl w:val="false"/>
               <w:rPr>
                 <w:color w:val="000000"/>
               </w:rPr>
@@ -1821,6 +1797,7 @@
           <w:p>
             <w:pPr>
               <w:pStyle w:val="Textopreformateado"/>
+              <w:widowControl w:val="false"/>
               <w:rPr>
                 <w:color w:val="000000"/>
               </w:rPr>
@@ -1879,6 +1856,7 @@
           <w:p>
             <w:pPr>
               <w:pStyle w:val="Textopreformateado"/>
+              <w:widowControl w:val="false"/>
               <w:rPr>
                 <w:color w:val="000000"/>
               </w:rPr>
@@ -1903,6 +1881,7 @@
           <w:p>
             <w:pPr>
               <w:pStyle w:val="Textopreformateado"/>
+              <w:widowControl w:val="false"/>
               <w:rPr>
                 <w:color w:val="000000"/>
               </w:rPr>
@@ -1942,6 +1921,7 @@
           <w:p>
             <w:pPr>
               <w:pStyle w:val="Textopreformateado"/>
+              <w:widowControl w:val="false"/>
               <w:spacing w:before="0" w:after="283"/>
               <w:rPr>
                 <w:rFonts w:ascii="DejaVu Sans Mono" w:hAnsi="DejaVu Sans Mono"/>
@@ -1978,6 +1958,7 @@
           <w:p>
             <w:pPr>
               <w:pStyle w:val="Normal"/>
+              <w:widowControl w:val="false"/>
               <w:rPr>
                 <w:rFonts w:ascii="Ubuntu;Times New Roman" w:hAnsi="Ubuntu;Times New Roman" w:cs="Ubuntu;Times New Roman"/>
                 <w:color w:val="800000"/>
@@ -2008,28 +1989,7 @@
           <w:sz w:val="28"/>
           <w:szCs w:val="28"/>
         </w:rPr>
-        <w:t xml:space="preserve">Observa lo </w:t>
-      </w:r>
-      <w:r>
-        <w:rPr>
-          <w:sz w:val="28"/>
-          <w:szCs w:val="28"/>
-        </w:rPr>
-        <w:t>qu</w:t>
-      </w:r>
-      <w:r>
-        <w:rPr>
-          <w:sz w:val="28"/>
-          <w:szCs w:val="28"/>
-        </w:rPr>
-        <w:t>e</w:t>
-      </w:r>
-      <w:r>
-        <w:rPr>
-          <w:sz w:val="28"/>
-          <w:szCs w:val="28"/>
-        </w:rPr>
-        <w:t xml:space="preserve"> se visualiza en el navegador si en el url escribo </w:t>
+        <w:t xml:space="preserve">Observa lo que se visualiza en el navegador si en el url escribo </w:t>
       </w:r>
       <w:hyperlink r:id="rId2">
         <w:r>
@@ -2040,27 +2000,7 @@
             <w:sz w:val="28"/>
             <w:szCs w:val="28"/>
           </w:rPr>
-          <w:t>http://localhost/</w:t>
-        </w:r>
-        <w:r>
-          <w:rPr>
-            <w:rStyle w:val="EnlacedeInternet"/>
-            <w:b/>
-            <w:bCs/>
-            <w:sz w:val="28"/>
-            <w:szCs w:val="28"/>
-          </w:rPr>
-          <w:t>examen</w:t>
-        </w:r>
-        <w:r>
-          <w:rPr>
-            <w:rStyle w:val="EnlacedeInternet"/>
-            <w:b/>
-            <w:bCs/>
-            <w:sz w:val="28"/>
-            <w:szCs w:val="28"/>
-          </w:rPr>
-          <w:t>/index.html</w:t>
+          <w:t>http://localhost/examen/index.html</w:t>
         </w:r>
       </w:hyperlink>
       <w:r>
@@ -2111,7 +2051,17 @@
         </w:rPr>
       </w:pPr>
       <w:r>
-        <w:rPr/>
+        <w:rPr>
+          <w:rFonts w:cs="Arial Unicode MS"/>
+          <w:color w:val="000000"/>
+          <w:sz w:val="22"/>
+          <w:szCs w:val="22"/>
+          <w14:textOutline w14:w="0" w14:cap="flat" w14:cmpd="sng" w14:algn="ctr">
+            <w14:noFill/>
+            <w14:prstDash w14:val="solid"/>
+            <w14:bevel/>
+          </w14:textOutline>
+        </w:rPr>
       </w:r>
     </w:p>
     <w:p>
@@ -2130,7 +2080,65 @@
         </w:rPr>
       </w:pPr>
       <w:r>
-        <w:rPr/>
+        <w:rPr>
+          <w:rFonts w:cs="Arial Unicode MS" w:ascii="Helvetica Neue" w:hAnsi="Helvetica Neue"/>
+          <w:color w:val="000000"/>
+          <w:sz w:val="22"/>
+          <w:szCs w:val="22"/>
+          <w14:textOutline w14:w="0" w14:cap="flat" w14:cmpd="sng" w14:algn="ctr">
+            <w14:noFill/>
+            <w14:prstDash w14:val="solid"/>
+            <w14:bevel/>
+          </w14:textOutline>
+        </w:rPr>
+        <w:t>El c</w:t>
+      </w:r>
+      <w:r>
+        <w:rPr>
+          <w:rFonts w:eastAsia="Arial Unicode MS" w:cs="Arial Unicode MS" w:ascii="Helvetica Neue" w:hAnsi="Helvetica Neue"/>
+          <w:color w:val="000000"/>
+          <w:kern w:val="0"/>
+          <w:sz w:val="22"/>
+          <w:szCs w:val="22"/>
+          <w:lang w:val="en-US" w:eastAsia="en-US" w:bidi="ar-SA"/>
+          <w14:textOutline w14:w="0" w14:cap="flat" w14:cmpd="sng" w14:algn="ctr">
+            <w14:noFill/>
+            <w14:prstDash w14:val="solid"/>
+            <w14:bevel/>
+          </w14:textOutline>
+        </w:rPr>
+        <w:t>ódgio php no se ejecuta debido a que la extensión del archivo index es .html. Al tener dicha extensión, el servidor envia el archivo al cliente sin ser procesado. Para solucionar esto tendriamos que cambiar la extenxión a .php para que así el servidor interprete que en el archivo hay código php para procesar.</w:t>
+      </w:r>
+    </w:p>
+    <w:p>
+      <w:pPr>
+        <w:pStyle w:val="Cuerpodetexto"/>
+        <w:rPr>
+          <w:rFonts w:ascii="Helvetica Neue" w:hAnsi="Helvetica Neue" w:cs="Arial Unicode MS"/>
+          <w:color w:val="000000"/>
+          <w:sz w:val="22"/>
+          <w:szCs w:val="22"/>
+          <w:u w:val="none"/>
+          <w14:textOutline w14:w="0" w14:cap="flat" w14:cmpd="sng" w14:algn="ctr">
+            <w14:noFill/>
+            <w14:prstDash w14:val="solid"/>
+            <w14:bevel/>
+          </w14:textOutline>
+        </w:rPr>
+      </w:pPr>
+      <w:r>
+        <w:rPr>
+          <w:rFonts w:cs="Arial Unicode MS" w:ascii="Helvetica Neue" w:hAnsi="Helvetica Neue"/>
+          <w:color w:val="000000"/>
+          <w:sz w:val="22"/>
+          <w:szCs w:val="22"/>
+          <w:u w:val="none"/>
+          <w14:textOutline w14:w="0" w14:cap="flat" w14:cmpd="sng" w14:algn="ctr">
+            <w14:noFill/>
+            <w14:prstDash w14:val="solid"/>
+            <w14:bevel/>
+          </w14:textOutline>
+        </w:rPr>
       </w:r>
     </w:p>
     <w:p>
@@ -2149,7 +2157,17 @@
         </w:rPr>
       </w:pPr>
       <w:r>
-        <w:rPr/>
+        <w:rPr>
+          <w:rFonts w:cs="Arial Unicode MS" w:ascii="Helvetica Neue" w:hAnsi="Helvetica Neue"/>
+          <w:color w:val="000000"/>
+          <w:sz w:val="22"/>
+          <w:szCs w:val="22"/>
+          <w14:textOutline w14:w="0" w14:cap="flat" w14:cmpd="sng" w14:algn="ctr">
+            <w14:noFill/>
+            <w14:prstDash w14:val="solid"/>
+            <w14:bevel/>
+          </w14:textOutline>
+        </w:rPr>
       </w:r>
     </w:p>
     <w:p>
@@ -2168,12 +2186,23 @@
         </w:rPr>
       </w:pPr>
       <w:r>
-        <w:rPr/>
-      </w:r>
-    </w:p>
-    <w:p>
-      <w:pPr>
-        <w:pStyle w:val="Cuerpodetexto"/>
+        <w:rPr>
+          <w:rFonts w:cs="Arial Unicode MS" w:ascii="Helvetica Neue" w:hAnsi="Helvetica Neue"/>
+          <w:color w:val="000000"/>
+          <w:sz w:val="22"/>
+          <w:szCs w:val="22"/>
+          <w14:textOutline w14:w="0" w14:cap="flat" w14:cmpd="sng" w14:algn="ctr">
+            <w14:noFill/>
+            <w14:prstDash w14:val="solid"/>
+            <w14:bevel/>
+          </w14:textOutline>
+        </w:rPr>
+      </w:r>
+    </w:p>
+    <w:p>
+      <w:pPr>
+        <w:pStyle w:val="Ttulo1"/>
+        <w:ind w:left="0" w:right="0" w:hanging="0"/>
         <w:rPr>
           <w:rFonts w:ascii="Helvetica Neue" w:hAnsi="Helvetica Neue" w:cs="Arial Unicode MS"/>
           <w:color w:val="000000"/>
@@ -2186,14 +2215,16 @@
           </w14:textOutline>
         </w:rPr>
       </w:pPr>
+      <w:bookmarkStart w:id="3" w:name="__DdeLink__3357_49836233"/>
       <w:r>
         <w:rPr/>
-      </w:r>
-    </w:p>
-    <w:p>
-      <w:pPr>
-        <w:pStyle w:val="Ttulo1"/>
-        <w:ind w:left="0" w:right="0" w:hanging="0"/>
+        <w:t>Genera un valor entre 1 y 100, y muestra si es par o si es impar</w:t>
+      </w:r>
+      <w:bookmarkEnd w:id="3"/>
+    </w:p>
+    <w:p>
+      <w:pPr>
+        <w:pStyle w:val="Cuerpodetexto"/>
         <w:rPr>
           <w:rFonts w:ascii="Helvetica Neue" w:hAnsi="Helvetica Neue" w:cs="Arial Unicode MS"/>
           <w:color w:val="000000"/>
@@ -2206,12 +2237,19 @@
           </w14:textOutline>
         </w:rPr>
       </w:pPr>
-      <w:bookmarkStart w:id="3" w:name="__DdeLink__3357_49836233"/>
-      <w:r>
-        <w:rPr/>
-        <w:t>Genera un valor entre 1 y 100, y muestra si es par o si es impar</w:t>
-      </w:r>
-      <w:bookmarkEnd w:id="3"/>
+      <w:r>
+        <w:rPr>
+          <w:rFonts w:cs="Arial Unicode MS" w:ascii="Helvetica Neue" w:hAnsi="Helvetica Neue"/>
+          <w:color w:val="000000"/>
+          <w:sz w:val="22"/>
+          <w:szCs w:val="22"/>
+          <w14:textOutline w14:w="0" w14:cap="flat" w14:cmpd="sng" w14:algn="ctr">
+            <w14:noFill/>
+            <w14:prstDash w14:val="solid"/>
+            <w14:bevel/>
+          </w14:textOutline>
+        </w:rPr>
+      </w:r>
     </w:p>
     <w:p>
       <w:pPr>
@@ -2229,7 +2267,17 @@
         </w:rPr>
       </w:pPr>
       <w:r>
-        <w:rPr/>
+        <w:rPr>
+          <w:rFonts w:cs="Arial Unicode MS" w:ascii="Helvetica Neue" w:hAnsi="Helvetica Neue"/>
+          <w:color w:val="000000"/>
+          <w:sz w:val="22"/>
+          <w:szCs w:val="22"/>
+          <w14:textOutline w14:w="0" w14:cap="flat" w14:cmpd="sng" w14:algn="ctr">
+            <w14:noFill/>
+            <w14:prstDash w14:val="solid"/>
+            <w14:bevel/>
+          </w14:textOutline>
+        </w:rPr>
       </w:r>
     </w:p>
     <w:p>
@@ -2248,7 +2296,17 @@
         </w:rPr>
       </w:pPr>
       <w:r>
-        <w:rPr/>
+        <w:rPr>
+          <w:rFonts w:cs="Arial Unicode MS" w:ascii="Helvetica Neue" w:hAnsi="Helvetica Neue"/>
+          <w:color w:val="000000"/>
+          <w:sz w:val="22"/>
+          <w:szCs w:val="22"/>
+          <w14:textOutline w14:w="0" w14:cap="flat" w14:cmpd="sng" w14:algn="ctr">
+            <w14:noFill/>
+            <w14:prstDash w14:val="solid"/>
+            <w14:bevel/>
+          </w14:textOutline>
+        </w:rPr>
       </w:r>
     </w:p>
     <w:p>
@@ -2267,7 +2325,17 @@
         </w:rPr>
       </w:pPr>
       <w:r>
-        <w:rPr/>
+        <w:rPr>
+          <w:rFonts w:cs="Arial Unicode MS" w:ascii="Helvetica Neue" w:hAnsi="Helvetica Neue"/>
+          <w:color w:val="000000"/>
+          <w:sz w:val="22"/>
+          <w:szCs w:val="22"/>
+          <w14:textOutline w14:w="0" w14:cap="flat" w14:cmpd="sng" w14:algn="ctr">
+            <w14:noFill/>
+            <w14:prstDash w14:val="solid"/>
+            <w14:bevel/>
+          </w14:textOutline>
+        </w:rPr>
       </w:r>
     </w:p>
     <w:p>
@@ -2286,7 +2354,17 @@
         </w:rPr>
       </w:pPr>
       <w:r>
-        <w:rPr/>
+        <w:rPr>
+          <w:rFonts w:cs="Arial Unicode MS" w:ascii="Helvetica Neue" w:hAnsi="Helvetica Neue"/>
+          <w:color w:val="000000"/>
+          <w:sz w:val="22"/>
+          <w:szCs w:val="22"/>
+          <w14:textOutline w14:w="0" w14:cap="flat" w14:cmpd="sng" w14:algn="ctr">
+            <w14:noFill/>
+            <w14:prstDash w14:val="solid"/>
+            <w14:bevel/>
+          </w14:textOutline>
+        </w:rPr>
       </w:r>
     </w:p>
     <w:p>
@@ -2305,7 +2383,17 @@
         </w:rPr>
       </w:pPr>
       <w:r>
-        <w:rPr/>
+        <w:rPr>
+          <w:rFonts w:cs="Arial Unicode MS" w:ascii="Helvetica Neue" w:hAnsi="Helvetica Neue"/>
+          <w:color w:val="000000"/>
+          <w:sz w:val="22"/>
+          <w:szCs w:val="22"/>
+          <w14:textOutline w14:w="0" w14:cap="flat" w14:cmpd="sng" w14:algn="ctr">
+            <w14:noFill/>
+            <w14:prstDash w14:val="solid"/>
+            <w14:bevel/>
+          </w14:textOutline>
+        </w:rPr>
       </w:r>
     </w:p>
     <w:p>
@@ -2324,7 +2412,17 @@
         </w:rPr>
       </w:pPr>
       <w:r>
-        <w:rPr/>
+        <w:rPr>
+          <w:rFonts w:cs="Arial Unicode MS" w:ascii="Helvetica Neue" w:hAnsi="Helvetica Neue"/>
+          <w:color w:val="000000"/>
+          <w:sz w:val="22"/>
+          <w:szCs w:val="22"/>
+          <w14:textOutline w14:w="0" w14:cap="flat" w14:cmpd="sng" w14:algn="ctr">
+            <w14:noFill/>
+            <w14:prstDash w14:val="solid"/>
+            <w14:bevel/>
+          </w14:textOutline>
+        </w:rPr>
       </w:r>
     </w:p>
     <w:p>
@@ -2343,12 +2441,23 @@
         </w:rPr>
       </w:pPr>
       <w:r>
-        <w:rPr/>
-      </w:r>
-    </w:p>
-    <w:p>
-      <w:pPr>
-        <w:pStyle w:val="Cuerpodetexto"/>
+        <w:rPr>
+          <w:rFonts w:cs="Arial Unicode MS" w:ascii="Helvetica Neue" w:hAnsi="Helvetica Neue"/>
+          <w:color w:val="000000"/>
+          <w:sz w:val="22"/>
+          <w:szCs w:val="22"/>
+          <w14:textOutline w14:w="0" w14:cap="flat" w14:cmpd="sng" w14:algn="ctr">
+            <w14:noFill/>
+            <w14:prstDash w14:val="solid"/>
+            <w14:bevel/>
+          </w14:textOutline>
+        </w:rPr>
+      </w:r>
+    </w:p>
+    <w:p>
+      <w:pPr>
+        <w:pStyle w:val="Ttulo1"/>
+        <w:ind w:left="0" w:right="0" w:hanging="0"/>
         <w:rPr>
           <w:rFonts w:ascii="Helvetica Neue" w:hAnsi="Helvetica Neue" w:cs="Arial Unicode MS"/>
           <w:color w:val="000000"/>
@@ -2361,14 +2470,16 @@
           </w14:textOutline>
         </w:rPr>
       </w:pPr>
+      <w:bookmarkStart w:id="4" w:name="__DdeLink__3360_49836233"/>
       <w:r>
         <w:rPr/>
-      </w:r>
-    </w:p>
-    <w:p>
-      <w:pPr>
-        <w:pStyle w:val="Ttulo1"/>
-        <w:ind w:left="0" w:right="0" w:hanging="0"/>
+        <w:t>Haz un programa que cree 10 notas aleatorias, las guardes en una array  y las visualice de una en una con el siguiente formato:</w:t>
+      </w:r>
+      <w:bookmarkEnd w:id="4"/>
+    </w:p>
+    <w:p>
+      <w:pPr>
+        <w:pStyle w:val="Cuerpodetexto"/>
         <w:rPr>
           <w:rFonts w:ascii="Helvetica Neue" w:hAnsi="Helvetica Neue" w:cs="Arial Unicode MS"/>
           <w:color w:val="000000"/>
@@ -2381,26 +2492,9 @@
           </w14:textOutline>
         </w:rPr>
       </w:pPr>
-      <w:bookmarkStart w:id="4" w:name="__DdeLink__3360_49836233"/>
-      <w:r>
-        <w:rPr/>
-        <w:t xml:space="preserve">Haz un programa que cree 10 notas aleatorias, </w:t>
-      </w:r>
-      <w:r>
-        <w:rPr/>
-        <w:t xml:space="preserve">las guardes en una array </w:t>
-      </w:r>
-      <w:r>
-        <w:rPr/>
-        <w:t xml:space="preserve"> y las visualice de una en una con el siguiente formato:</w:t>
-      </w:r>
-      <w:bookmarkEnd w:id="4"/>
-    </w:p>
-    <w:p>
-      <w:pPr>
-        <w:pStyle w:val="Cuerpodetexto"/>
-        <w:rPr>
-          <w:rFonts w:ascii="Helvetica Neue" w:hAnsi="Helvetica Neue" w:cs="Arial Unicode MS"/>
+      <w:r>
+        <w:rPr>
+          <w:rFonts w:cs="Arial Unicode MS" w:ascii="Helvetica Neue" w:hAnsi="Helvetica Neue"/>
           <w:color w:val="000000"/>
           <w:sz w:val="22"/>
           <w:szCs w:val="22"/>
@@ -2410,9 +2504,6 @@
             <w14:bevel/>
           </w14:textOutline>
         </w:rPr>
-      </w:pPr>
-      <w:r>
-        <w:rPr/>
       </w:r>
     </w:p>
     <w:p>
@@ -2529,11 +2620,7 @@
       </w:pPr>
       <w:r>
         <w:rPr/>
-        <w:t xml:space="preserve">Haz un programa que </w:t>
-      </w:r>
-      <w:r>
-        <w:rPr/>
-        <w:t>tenga un bot</w:t>
+        <w:t>Haz un programa que tenga un bot</w:t>
       </w:r>
       <w:r>
         <w:rPr>
@@ -2550,15 +2637,7 @@
       </w:r>
       <w:r>
         <w:rPr/>
-        <w:t xml:space="preserve"> gener</w:t>
-      </w:r>
-      <w:r>
-        <w:rPr/>
-        <w:t>ar</w:t>
-      </w:r>
-      <w:r>
-        <w:rPr/>
-        <w:t xml:space="preserve"> una password con 8 caracteres aleatorios . Para ello toma los códigos ascii del 65 al 127</w:t>
+        <w:t xml:space="preserve"> generar una password con 8 caracteres aleatorios . Para ello toma los códigos ascii del 65 al 127</w:t>
       </w:r>
     </w:p>
     <w:p>
@@ -2578,11 +2657,7 @@
       </w:pPr>
       <w:r>
         <w:rPr/>
-        <w:t xml:space="preserve">Haz una calculadora sencilla en php. </w:t>
-      </w:r>
-      <w:r>
-        <w:rPr/>
-        <w:t>Debemos tener 2 operadores y un resultado.</w:t>
+        <w:t>Haz una calculadora sencilla en php. Debemos tener 2 operadores y un resultado.</w:t>
       </w:r>
     </w:p>
     <w:p>
@@ -2646,7 +2721,16 @@
         </w:rPr>
       </w:pPr>
       <w:r>
-        <w:rPr/>
+        <w:rPr>
+          <w:rFonts w:eastAsia="Noto Sans CJK SC" w:cs="Lohit Devanagari" w:ascii="Liberation Sans" w:hAnsi="Liberation Sans"/>
+          <w:b w:val="false"/>
+          <w:bCs w:val="false"/>
+          <w:color w:val="auto"/>
+          <w:kern w:val="0"/>
+          <w:sz w:val="24"/>
+          <w:szCs w:val="24"/>
+          <w:lang w:val="en-US" w:eastAsia="en-US" w:bidi="ar-SA"/>
+        </w:rPr>
       </w:r>
     </w:p>
     <w:p>
@@ -2692,7 +2776,14 @@
         </w:rPr>
       </w:pPr>
       <w:r>
-        <w:rPr/>
+        <w:rPr>
+          <w:rFonts w:eastAsia="Arial Unicode MS" w:cs="Times New Roman"/>
+          <w:color w:val="auto"/>
+          <w:kern w:val="0"/>
+          <w:sz w:val="24"/>
+          <w:szCs w:val="24"/>
+          <w:lang w:val="en-US" w:eastAsia="en-US" w:bidi="ar-SA"/>
+        </w:rPr>
       </w:r>
     </w:p>
     <w:p>
@@ -2758,7 +2849,16 @@
         </w:rPr>
       </w:pPr>
       <w:r>
-        <w:rPr/>
+        <w:rPr>
+          <w:rFonts w:eastAsia="Noto Sans CJK SC" w:cs="Lohit Devanagari" w:ascii="Liberation Sans" w:hAnsi="Liberation Sans"/>
+          <w:b w:val="false"/>
+          <w:bCs w:val="false"/>
+          <w:color w:val="auto"/>
+          <w:kern w:val="0"/>
+          <w:sz w:val="24"/>
+          <w:szCs w:val="24"/>
+          <w:lang w:val="en-US" w:eastAsia="en-US" w:bidi="ar-SA"/>
+        </w:rPr>
       </w:r>
     </w:p>
     <w:p>
@@ -2852,8 +2952,12 @@
       </w:pPr>
       <w:r>
         <w:rPr>
-          <w:i/>
-          <w:iCs/>
+          <w:rFonts w:eastAsia="Arial Unicode MS" w:cs="Times New Roman"/>
+          <w:color w:val="auto"/>
+          <w:kern w:val="0"/>
+          <w:sz w:val="24"/>
+          <w:szCs w:val="24"/>
+          <w:lang w:val="en-US" w:eastAsia="en-US" w:bidi="ar-SA"/>
         </w:rPr>
       </w:r>
     </w:p>
@@ -2871,8 +2975,12 @@
       </w:pPr>
       <w:r>
         <w:rPr>
-          <w:i/>
-          <w:iCs/>
+          <w:rFonts w:eastAsia="Arial Unicode MS" w:cs="Times New Roman"/>
+          <w:color w:val="auto"/>
+          <w:kern w:val="0"/>
+          <w:sz w:val="24"/>
+          <w:szCs w:val="24"/>
+          <w:lang w:val="en-US" w:eastAsia="en-US" w:bidi="ar-SA"/>
         </w:rPr>
       </w:r>
     </w:p>
@@ -2890,8 +2998,12 @@
       </w:pPr>
       <w:r>
         <w:rPr>
-          <w:i/>
-          <w:iCs/>
+          <w:rFonts w:eastAsia="Arial Unicode MS" w:cs="Times New Roman"/>
+          <w:color w:val="auto"/>
+          <w:kern w:val="0"/>
+          <w:sz w:val="24"/>
+          <w:szCs w:val="24"/>
+          <w:lang w:val="en-US" w:eastAsia="en-US" w:bidi="ar-SA"/>
         </w:rPr>
       </w:r>
     </w:p>
@@ -2909,8 +3021,12 @@
       </w:pPr>
       <w:r>
         <w:rPr>
-          <w:i/>
-          <w:iCs/>
+          <w:rFonts w:eastAsia="Arial Unicode MS" w:cs="Times New Roman"/>
+          <w:color w:val="auto"/>
+          <w:kern w:val="0"/>
+          <w:sz w:val="24"/>
+          <w:szCs w:val="24"/>
+          <w:lang w:val="en-US" w:eastAsia="en-US" w:bidi="ar-SA"/>
         </w:rPr>
       </w:r>
     </w:p>
@@ -2939,8 +3055,12 @@
       </w:pPr>
       <w:r>
         <w:rPr>
-          <w:i/>
-          <w:iCs/>
+          <w:rFonts w:eastAsia="Arial Unicode MS" w:cs="Times New Roman"/>
+          <w:color w:val="auto"/>
+          <w:kern w:val="0"/>
+          <w:sz w:val="24"/>
+          <w:szCs w:val="24"/>
+          <w:lang w:val="en-US" w:eastAsia="en-US" w:bidi="ar-SA"/>
         </w:rPr>
       </w:r>
     </w:p>
@@ -2958,8 +3078,12 @@
       </w:pPr>
       <w:r>
         <w:rPr>
-          <w:i/>
-          <w:iCs/>
+          <w:rFonts w:eastAsia="Arial Unicode MS" w:cs="Times New Roman"/>
+          <w:color w:val="auto"/>
+          <w:kern w:val="0"/>
+          <w:sz w:val="24"/>
+          <w:szCs w:val="24"/>
+          <w:lang w:val="en-US" w:eastAsia="en-US" w:bidi="ar-SA"/>
         </w:rPr>
       </w:r>
     </w:p>
@@ -2977,8 +3101,12 @@
       </w:pPr>
       <w:r>
         <w:rPr>
-          <w:i/>
-          <w:iCs/>
+          <w:rFonts w:eastAsia="Arial Unicode MS" w:cs="Times New Roman"/>
+          <w:color w:val="auto"/>
+          <w:kern w:val="0"/>
+          <w:sz w:val="24"/>
+          <w:szCs w:val="24"/>
+          <w:lang w:val="en-US" w:eastAsia="en-US" w:bidi="ar-SA"/>
         </w:rPr>
       </w:r>
     </w:p>
@@ -2993,10 +3121,7 @@
         </w:rPr>
       </w:pPr>
       <w:r>
-        <w:rPr>
-          <w:i/>
-          <w:iCs/>
-        </w:rPr>
+        <w:rPr/>
       </w:r>
     </w:p>
     <w:sectPr>
@@ -3147,6 +3272,7 @@
         </w:tabs>
         <w:ind w:left="0" w:hanging="0"/>
       </w:pPr>
+      <w:rPr/>
     </w:lvl>
     <w:lvl w:ilvl="2">
       <w:start w:val="1"/>
@@ -3160,6 +3286,7 @@
         </w:tabs>
         <w:ind w:left="0" w:hanging="0"/>
       </w:pPr>
+      <w:rPr/>
     </w:lvl>
     <w:lvl w:ilvl="3">
       <w:start w:val="1"/>
@@ -3173,6 +3300,7 @@
         </w:tabs>
         <w:ind w:left="0" w:hanging="0"/>
       </w:pPr>
+      <w:rPr/>
     </w:lvl>
     <w:lvl w:ilvl="4">
       <w:start w:val="1"/>
@@ -3186,6 +3314,7 @@
         </w:tabs>
         <w:ind w:left="0" w:hanging="0"/>
       </w:pPr>
+      <w:rPr/>
     </w:lvl>
     <w:lvl w:ilvl="5">
       <w:start w:val="1"/>
@@ -3199,6 +3328,7 @@
         </w:tabs>
         <w:ind w:left="0" w:hanging="0"/>
       </w:pPr>
+      <w:rPr/>
     </w:lvl>
     <w:lvl w:ilvl="6">
       <w:start w:val="1"/>
@@ -3212,6 +3342,7 @@
         </w:tabs>
         <w:ind w:left="0" w:hanging="0"/>
       </w:pPr>
+      <w:rPr/>
     </w:lvl>
     <w:lvl w:ilvl="7">
       <w:start w:val="1"/>
@@ -3225,6 +3356,7 @@
         </w:tabs>
         <w:ind w:left="0" w:hanging="0"/>
       </w:pPr>
+      <w:rPr/>
     </w:lvl>
     <w:lvl w:ilvl="8">
       <w:start w:val="1"/>
@@ -3238,6 +3370,7 @@
         </w:tabs>
         <w:ind w:left="0" w:hanging="0"/>
       </w:pPr>
+      <w:rPr/>
     </w:lvl>
   </w:abstractNum>
   <w:abstractNum w:abstractNumId="2">

</xml_diff>